<commit_message>
v 2.7 - Update Casos de uso
</commit_message>
<xml_diff>
--- a/Entrega N° 2/Modelado de Negocio - Modificación Propuesta/Casos de Uso/Plantilla Caso de Uso 05.docx
+++ b/Entrega N° 2/Modelado de Negocio - Modificación Propuesta/Casos de Uso/Plantilla Caso de Uso 05.docx
@@ -138,7 +138,7 @@
                 <w:sz w:val="24"/>
                 <w:szCs w:val="24"/>
               </w:rPr>
-              <w:t>Consultar pedido realizado de catering</w:t>
+              <w:t>Consultar pedido</w:t>
             </w:r>
             <w:r>
               <w:rPr>
@@ -559,7 +559,55 @@
               <w:rPr>
                 <w:rFonts w:ascii="Trebuchet MS" w:hAnsi="Trebuchet MS"/>
               </w:rPr>
-              <w:t xml:space="preserve">El sistema muestra por pantalla los pedidos asociados al cliente con la siguiente información: número de pedido, fecha y hora de creación, correo electrónico de creador de pedido, título de pedido, lugar de realización del evento y estado de pedido. </w:t>
+              <w:t>El sistema muestra por pantalla los pedidos asociados al cliente con la siguiente información: número de pedido, fecha y hora de creación,</w:t>
+            </w:r>
+            <w:r>
+              <w:rPr>
+                <w:rFonts w:ascii="Trebuchet MS" w:hAnsi="Trebuchet MS"/>
+              </w:rPr>
+              <w:t xml:space="preserve"> </w:t>
+            </w:r>
+            <w:r>
+              <w:rPr>
+                <w:rFonts w:ascii="Trebuchet MS" w:hAnsi="Trebuchet MS"/>
+              </w:rPr>
+              <w:t xml:space="preserve">lugar de </w:t>
+            </w:r>
+            <w:r>
+              <w:rPr>
+                <w:rFonts w:ascii="Trebuchet MS" w:hAnsi="Trebuchet MS"/>
+              </w:rPr>
+              <w:t xml:space="preserve">entrega, fecha de entrega, </w:t>
+            </w:r>
+            <w:r>
+              <w:rPr>
+                <w:rFonts w:ascii="Trebuchet MS" w:hAnsi="Trebuchet MS"/>
+              </w:rPr>
+              <w:t>estado de pedido</w:t>
+            </w:r>
+            <w:r>
+              <w:rPr>
+                <w:rFonts w:ascii="Trebuchet MS" w:hAnsi="Trebuchet MS"/>
+              </w:rPr>
+              <w:t xml:space="preserve"> y Inf</w:t>
+            </w:r>
+            <w:r>
+              <w:rPr>
+                <w:rFonts w:ascii="Trebuchet MS" w:hAnsi="Trebuchet MS"/>
+              </w:rPr>
+              <w:t xml:space="preserve">o (permite </w:t>
+            </w:r>
+            <w:r>
+              <w:rPr>
+                <w:rFonts w:ascii="Trebuchet MS" w:hAnsi="Trebuchet MS"/>
+              </w:rPr>
+              <w:t>visualizar el pedido</w:t>
+            </w:r>
+            <w:r>
+              <w:rPr>
+                <w:rFonts w:ascii="Trebuchet MS" w:hAnsi="Trebuchet MS"/>
+              </w:rPr>
+              <w:t xml:space="preserve"> junto a sus detalles y cancelarlo, con un botón respectivo a cada opción).</w:t>
             </w:r>
           </w:p>
         </w:tc>
@@ -590,7 +638,13 @@
               <w:rPr>
                 <w:rFonts w:ascii="Trebuchet MS" w:hAnsi="Trebuchet MS"/>
               </w:rPr>
-              <w:t>El sistema muestra en pantalla un botón de información adicional.</w:t>
+              <w:t xml:space="preserve">El </w:t>
+            </w:r>
+            <w:r>
+              <w:rPr>
+                <w:rFonts w:ascii="Trebuchet MS" w:hAnsi="Trebuchet MS"/>
+              </w:rPr>
+              <w:t>cliente selecciona el botón info.</w:t>
             </w:r>
           </w:p>
         </w:tc>
@@ -621,7 +675,35 @@
               <w:rPr>
                 <w:rFonts w:ascii="Trebuchet MS" w:hAnsi="Trebuchet MS"/>
               </w:rPr>
-              <w:t xml:space="preserve">El cliente selecciona el botón de información adicional. </w:t>
+              <w:t xml:space="preserve">El sistema muestra dos botones: </w:t>
+            </w:r>
+            <w:r>
+              <w:rPr>
+                <w:rFonts w:ascii="Trebuchet MS" w:hAnsi="Trebuchet MS"/>
+                <w:i/>
+                <w:iCs/>
+              </w:rPr>
+              <w:t>Ver detalle</w:t>
+            </w:r>
+            <w:r>
+              <w:rPr>
+                <w:rFonts w:ascii="Trebuchet MS" w:hAnsi="Trebuchet MS"/>
+              </w:rPr>
+              <w:t xml:space="preserve"> y </w:t>
+            </w:r>
+            <w:r>
+              <w:rPr>
+                <w:rFonts w:ascii="Trebuchet MS" w:hAnsi="Trebuchet MS"/>
+                <w:i/>
+                <w:iCs/>
+              </w:rPr>
+              <w:t>Cancelar pedido</w:t>
+            </w:r>
+            <w:r>
+              <w:rPr>
+                <w:rFonts w:ascii="Trebuchet MS" w:hAnsi="Trebuchet MS"/>
+              </w:rPr>
+              <w:t>.</w:t>
             </w:r>
           </w:p>
         </w:tc>
@@ -652,31 +734,7 @@
               <w:rPr>
                 <w:rFonts w:ascii="Trebuchet MS" w:hAnsi="Trebuchet MS"/>
               </w:rPr>
-              <w:t xml:space="preserve">El sistema muestra una ventana de respuesta </w:t>
-            </w:r>
-            <w:r>
-              <w:rPr>
-                <w:rFonts w:ascii="Trebuchet MS" w:hAnsi="Trebuchet MS"/>
-              </w:rPr>
-              <w:t>para notificar información adicional referente al pedido seleccionado, mostrando ID pedido, fecha y hora de creación, título de pedido, estado de pedido, nombre y apellido de creador de pedido, mail de creador de pedido, lugar de realización, fecha de inicio y fin de evento</w:t>
-            </w:r>
-            <w:r>
-              <w:rPr>
-                <w:rFonts w:ascii="Trebuchet MS" w:hAnsi="Trebuchet MS"/>
-              </w:rPr>
-              <w:t xml:space="preserve">, </w:t>
-            </w:r>
-            <w:r>
-              <w:rPr>
-                <w:rFonts w:ascii="Trebuchet MS" w:hAnsi="Trebuchet MS"/>
-              </w:rPr>
-              <w:t>los detalles de subpedido</w:t>
-            </w:r>
-            <w:r>
-              <w:rPr>
-                <w:rFonts w:ascii="Trebuchet MS" w:hAnsi="Trebuchet MS"/>
-              </w:rPr>
-              <w:t xml:space="preserve"> incluyendo todos los datos referidos a él (</w:t>
+              <w:t xml:space="preserve">El cliente selecciona el botón </w:t>
             </w:r>
             <w:r>
               <w:rPr>
@@ -684,19 +742,122 @@
                 <w:i/>
                 <w:iCs/>
               </w:rPr>
-              <w:t>productos seleccionados, cantidad</w:t>
-            </w:r>
-            <w:r>
-              <w:rPr>
-                <w:rFonts w:ascii="Trebuchet MS" w:hAnsi="Trebuchet MS"/>
-              </w:rPr>
-              <w:t>) y monto total a pagar.</w:t>
-            </w:r>
-            <w:r>
-              <w:rPr>
-                <w:rFonts w:ascii="Trebuchet MS" w:hAnsi="Trebuchet MS"/>
-              </w:rPr>
-              <w:t xml:space="preserve"> </w:t>
+              <w:t>Ver detalle</w:t>
+            </w:r>
+            <w:r>
+              <w:rPr>
+                <w:rFonts w:ascii="Trebuchet MS" w:hAnsi="Trebuchet MS"/>
+              </w:rPr>
+              <w:t xml:space="preserve">. </w:t>
+            </w:r>
+          </w:p>
+        </w:tc>
+      </w:tr>
+      <w:tr>
+        <w:trPr>
+          <w:cantSplit/>
+          <w:trHeight w:val="70"/>
+          <w:jc w:val="center"/>
+        </w:trPr>
+        <w:tc>
+          <w:tcPr>
+            <w:tcW w:w="8916" w:type="dxa"/>
+            <w:gridSpan w:val="3"/>
+          </w:tcPr>
+          <w:p>
+            <w:pPr>
+              <w:pStyle w:val="PlantillaCar"/>
+              <w:numPr>
+                <w:ilvl w:val="0"/>
+                <w:numId w:val="1"/>
+              </w:numPr>
+              <w:rPr>
+                <w:rFonts w:ascii="Trebuchet MS" w:hAnsi="Trebuchet MS"/>
+              </w:rPr>
+            </w:pPr>
+            <w:r>
+              <w:rPr>
+                <w:rFonts w:ascii="Trebuchet MS" w:hAnsi="Trebuchet MS"/>
+              </w:rPr>
+              <w:t>El sistema muestra e</w:t>
+            </w:r>
+            <w:r>
+              <w:rPr>
+                <w:rFonts w:ascii="Trebuchet MS" w:hAnsi="Trebuchet MS"/>
+              </w:rPr>
+              <w:t>n una ventana emergente el pedido junto a los siguientes datos asociados: número de pedido</w:t>
+            </w:r>
+            <w:r>
+              <w:rPr>
+                <w:rFonts w:ascii="Trebuchet MS" w:hAnsi="Trebuchet MS"/>
+              </w:rPr>
+              <w:t>;</w:t>
+            </w:r>
+            <w:r>
+              <w:rPr>
+                <w:rFonts w:ascii="Trebuchet MS" w:hAnsi="Trebuchet MS"/>
+              </w:rPr>
+              <w:t xml:space="preserve"> fecha y hora de creación</w:t>
+            </w:r>
+            <w:r>
+              <w:rPr>
+                <w:rFonts w:ascii="Trebuchet MS" w:hAnsi="Trebuchet MS"/>
+              </w:rPr>
+              <w:t>;</w:t>
+            </w:r>
+            <w:r>
+              <w:rPr>
+                <w:rFonts w:ascii="Trebuchet MS" w:hAnsi="Trebuchet MS"/>
+              </w:rPr>
+              <w:t xml:space="preserve"> estado</w:t>
+            </w:r>
+            <w:r>
+              <w:rPr>
+                <w:rFonts w:ascii="Trebuchet MS" w:hAnsi="Trebuchet MS"/>
+              </w:rPr>
+              <w:t>;</w:t>
+            </w:r>
+            <w:r>
+              <w:rPr>
+                <w:rFonts w:ascii="Trebuchet MS" w:hAnsi="Trebuchet MS"/>
+              </w:rPr>
+              <w:t xml:space="preserve"> lugar de entrega</w:t>
+            </w:r>
+            <w:r>
+              <w:rPr>
+                <w:rFonts w:ascii="Trebuchet MS" w:hAnsi="Trebuchet MS"/>
+              </w:rPr>
+              <w:t>;</w:t>
+            </w:r>
+            <w:r>
+              <w:rPr>
+                <w:rFonts w:ascii="Trebuchet MS" w:hAnsi="Trebuchet MS"/>
+              </w:rPr>
+              <w:t xml:space="preserve"> fecha y hora de entreg</w:t>
+            </w:r>
+            <w:r>
+              <w:rPr>
+                <w:rFonts w:ascii="Trebuchet MS" w:hAnsi="Trebuchet MS"/>
+              </w:rPr>
+              <w:t>a;</w:t>
+            </w:r>
+            <w:r>
+              <w:rPr>
+                <w:rFonts w:ascii="Trebuchet MS" w:hAnsi="Trebuchet MS"/>
+              </w:rPr>
+              <w:t xml:space="preserve"> forma de pago</w:t>
+            </w:r>
+            <w:r>
+              <w:rPr>
+                <w:rFonts w:ascii="Trebuchet MS" w:hAnsi="Trebuchet MS"/>
+              </w:rPr>
+              <w:t xml:space="preserve">; nombre y apellido de cliente; correo de cliente; detalles de pedido, donde por cada uno se ve el nombre del producto, la cantidad </w:t>
+            </w:r>
+            <w:r>
+              <w:rPr>
+                <w:rFonts w:ascii="Trebuchet MS" w:hAnsi="Trebuchet MS"/>
+              </w:rPr>
+              <w:t>y el subtotal y además el monto total del pedido.</w:t>
             </w:r>
           </w:p>
         </w:tc>

</xml_diff>